<commit_message>
5 words too much
</commit_message>
<xml_diff>
--- a/AbstractSemcon.docx
+++ b/AbstractSemcon.docx
@@ -146,6 +146,15 @@
           <w:sz w:val="24"/>
           <w:lang w:val="en-US"/>
         </w:rPr>
+        <w:t xml:space="preserve">OF </w:t>
+      </w:r>
+      <w:r>
+        <w:rPr>
+          <w:rFonts w:ascii="Arial" w:hAnsi="Arial" w:cs="Arial"/>
+          <w:b/>
+          <w:sz w:val="24"/>
+          <w:lang w:val="en-US"/>
+        </w:rPr>
         <w:t>INDUCED</w:t>
       </w:r>
       <w:r>
@@ -230,7 +239,25 @@
           <w:sz w:val="24"/>
           <w:lang w:val="en-US"/>
         </w:rPr>
-        <w:t xml:space="preserve">Annabel Bantle*, Christian </w:t>
+        <w:t>Annabel Bantle</w:t>
+      </w:r>
+      <w:r>
+        <w:rPr>
+          <w:rFonts w:ascii="Arial" w:hAnsi="Arial" w:cs="Arial"/>
+          <w:i/>
+          <w:sz w:val="24"/>
+          <w:lang w:val="en-US"/>
+        </w:rPr>
+        <w:t>*</w:t>
+      </w:r>
+      <w:r>
+        <w:rPr>
+          <w:rFonts w:ascii="Arial" w:hAnsi="Arial" w:cs="Arial"/>
+          <w:i/>
+          <w:sz w:val="24"/>
+          <w:lang w:val="en-US"/>
+        </w:rPr>
+        <w:t xml:space="preserve">*, Christian </w:t>
       </w:r>
       <w:proofErr w:type="spellStart"/>
       <w:r>
@@ -314,49 +341,84 @@
           <w:rFonts w:ascii="Arial" w:hAnsi="Arial" w:cs="Arial"/>
           <w:lang w:val="en-US"/>
         </w:rPr>
-        <w:t xml:space="preserve"> Although there have been several studies, which</w:t>
-      </w:r>
-      <w:r>
-        <w:rPr>
-          <w:rFonts w:ascii="Arial" w:hAnsi="Arial" w:cs="Arial"/>
-          <w:lang w:val="en-US"/>
-        </w:rPr>
-        <w:t xml:space="preserve"> </w:t>
-      </w:r>
-      <w:r>
-        <w:rPr>
-          <w:rFonts w:ascii="Arial" w:hAnsi="Arial" w:cs="Arial"/>
-          <w:lang w:val="en-US"/>
-        </w:rPr>
-        <w:t>have dealt with the occurrences within the capillary network,</w:t>
-      </w:r>
-      <w:r>
-        <w:rPr>
-          <w:rFonts w:ascii="Arial" w:hAnsi="Arial" w:cs="Arial"/>
-          <w:lang w:val="en-US"/>
-        </w:rPr>
-        <w:t xml:space="preserve"> </w:t>
-      </w:r>
-      <w:r>
-        <w:rPr>
-          <w:rFonts w:ascii="Arial" w:hAnsi="Arial" w:cs="Arial"/>
-          <w:lang w:val="en-US"/>
-        </w:rPr>
-        <w:t>this area is not completely investigated. Especially</w:t>
-      </w:r>
-      <w:r>
-        <w:rPr>
-          <w:rFonts w:ascii="Arial" w:hAnsi="Arial" w:cs="Arial"/>
-          <w:lang w:val="en-US"/>
-        </w:rPr>
-        <w:t xml:space="preserve"> </w:t>
-      </w:r>
-      <w:r>
-        <w:rPr>
-          <w:rFonts w:ascii="Arial" w:hAnsi="Arial" w:cs="Arial"/>
-          <w:lang w:val="en-US"/>
-        </w:rPr>
-        <w:t xml:space="preserve">not the phenomena </w:t>
+        <w:t xml:space="preserve"> </w:t>
+      </w:r>
+      <w:r>
+        <w:rPr>
+          <w:rFonts w:ascii="Arial" w:hAnsi="Arial" w:cs="Arial"/>
+          <w:lang w:val="en-US"/>
+        </w:rPr>
+        <w:t>Despite</w:t>
+      </w:r>
+      <w:r>
+        <w:rPr>
+          <w:rFonts w:ascii="Arial" w:hAnsi="Arial" w:cs="Arial"/>
+          <w:lang w:val="en-US"/>
+        </w:rPr>
+        <w:t xml:space="preserve"> </w:t>
+      </w:r>
+      <w:r>
+        <w:rPr>
+          <w:rFonts w:ascii="Arial" w:hAnsi="Arial" w:cs="Arial"/>
+          <w:lang w:val="en-US"/>
+        </w:rPr>
+        <w:t>various</w:t>
+      </w:r>
+      <w:r>
+        <w:rPr>
+          <w:rFonts w:ascii="Arial" w:hAnsi="Arial" w:cs="Arial"/>
+          <w:lang w:val="en-US"/>
+        </w:rPr>
+        <w:t xml:space="preserve"> studies</w:t>
+      </w:r>
+      <w:r>
+        <w:rPr>
+          <w:rFonts w:ascii="Arial" w:hAnsi="Arial" w:cs="Arial"/>
+          <w:lang w:val="en-US"/>
+        </w:rPr>
+        <w:t xml:space="preserve"> dealing</w:t>
+      </w:r>
+      <w:r>
+        <w:rPr>
+          <w:rFonts w:ascii="Arial" w:hAnsi="Arial" w:cs="Arial"/>
+          <w:lang w:val="en-US"/>
+        </w:rPr>
+        <w:t xml:space="preserve"> with occurrences within the capillary network,</w:t>
+      </w:r>
+      <w:r>
+        <w:rPr>
+          <w:rFonts w:ascii="Arial" w:hAnsi="Arial" w:cs="Arial"/>
+          <w:lang w:val="en-US"/>
+        </w:rPr>
+        <w:t xml:space="preserve"> </w:t>
+      </w:r>
+      <w:r>
+        <w:rPr>
+          <w:rFonts w:ascii="Arial" w:hAnsi="Arial" w:cs="Arial"/>
+          <w:lang w:val="en-US"/>
+        </w:rPr>
+        <w:t xml:space="preserve">this area is not completely investigated. </w:t>
+      </w:r>
+      <w:r>
+        <w:rPr>
+          <w:rFonts w:ascii="Arial" w:hAnsi="Arial" w:cs="Arial"/>
+          <w:lang w:val="en-US"/>
+        </w:rPr>
+        <w:t>Particularly</w:t>
+      </w:r>
+      <w:r>
+        <w:rPr>
+          <w:rFonts w:ascii="Arial" w:hAnsi="Arial" w:cs="Arial"/>
+          <w:lang w:val="en-US"/>
+        </w:rPr>
+        <w:t xml:space="preserve"> </w:t>
+      </w:r>
+      <w:r>
+        <w:rPr>
+          <w:rFonts w:ascii="Arial" w:hAnsi="Arial" w:cs="Arial"/>
+          <w:lang w:val="en-US"/>
+        </w:rPr>
+        <w:t xml:space="preserve">not </w:t>
       </w:r>
       <w:proofErr w:type="spellStart"/>
       <w:r>
@@ -386,7 +448,7 @@
           <w:rFonts w:ascii="Arial" w:hAnsi="Arial" w:cs="Arial"/>
           <w:lang w:val="en-US"/>
         </w:rPr>
-        <w:t xml:space="preserve">Previous studies detected that the </w:t>
+        <w:t xml:space="preserve">Previous studies detected that </w:t>
       </w:r>
       <w:proofErr w:type="spellStart"/>
       <w:r>
@@ -430,14 +492,37 @@
           <w:rFonts w:ascii="Arial" w:hAnsi="Arial" w:cs="Arial"/>
           <w:lang w:val="en-US"/>
         </w:rPr>
-        <w:t>the frequency range of 0,005−0,05Hz</w:t>
-      </w:r>
-      <w:r>
-        <w:rPr>
-          <w:rFonts w:ascii="Arial" w:hAnsi="Arial" w:cs="Arial"/>
-          <w:lang w:val="en-US"/>
-        </w:rPr>
-        <w:t xml:space="preserve"> [1]</w:t>
+        <w:t>the frequency range of 0,005−0,1</w:t>
+      </w:r>
+      <w:r>
+        <w:rPr>
+          <w:rFonts w:ascii="Arial" w:hAnsi="Arial" w:cs="Arial"/>
+          <w:lang w:val="en-US"/>
+        </w:rPr>
+        <w:t>5Hz</w:t>
+      </w:r>
+      <w:r>
+        <w:rPr>
+          <w:rFonts w:ascii="Arial" w:hAnsi="Arial" w:cs="Arial"/>
+          <w:lang w:val="en-US"/>
+        </w:rPr>
+        <w:t xml:space="preserve"> [1</w:t>
+      </w:r>
+      <w:proofErr w:type="gramStart"/>
+      <w:r>
+        <w:rPr>
+          <w:rFonts w:ascii="Arial" w:hAnsi="Arial" w:cs="Arial"/>
+          <w:lang w:val="en-US"/>
+        </w:rPr>
+        <w:t>,2</w:t>
+      </w:r>
+      <w:proofErr w:type="gramEnd"/>
+      <w:r>
+        <w:rPr>
+          <w:rFonts w:ascii="Arial" w:hAnsi="Arial" w:cs="Arial"/>
+          <w:lang w:val="en-US"/>
+        </w:rPr>
+        <w:t>]</w:t>
       </w:r>
       <w:r>
         <w:rPr>
@@ -516,35 +601,65 @@
           <w:rFonts w:ascii="Arial" w:hAnsi="Arial" w:cs="Arial"/>
           <w:lang w:val="en-US"/>
         </w:rPr>
-        <w:t>. The aim</w:t>
-      </w:r>
-      <w:r>
-        <w:rPr>
-          <w:rFonts w:ascii="Arial" w:hAnsi="Arial" w:cs="Arial"/>
-          <w:lang w:val="en-US"/>
-        </w:rPr>
-        <w:t xml:space="preserve"> </w:t>
-      </w:r>
-      <w:r>
-        <w:rPr>
-          <w:rFonts w:ascii="Arial" w:hAnsi="Arial" w:cs="Arial"/>
-          <w:lang w:val="en-US"/>
-        </w:rPr>
-        <w:t>of this study was to investigate if there are changes in</w:t>
-      </w:r>
-      <w:r>
-        <w:rPr>
-          <w:rFonts w:ascii="Arial" w:hAnsi="Arial" w:cs="Arial"/>
-          <w:lang w:val="en-US"/>
-        </w:rPr>
-        <w:t xml:space="preserve"> </w:t>
-      </w:r>
-      <w:r>
-        <w:rPr>
-          <w:rFonts w:ascii="Arial" w:hAnsi="Arial" w:cs="Arial"/>
-          <w:lang w:val="en-US"/>
-        </w:rPr>
-        <w:t xml:space="preserve">the </w:t>
+        <w:t>. A</w:t>
+      </w:r>
+      <w:bookmarkStart w:id="0" w:name="_GoBack"/>
+      <w:bookmarkEnd w:id="0"/>
+      <w:r>
+        <w:rPr>
+          <w:rFonts w:ascii="Arial" w:hAnsi="Arial" w:cs="Arial"/>
+          <w:lang w:val="en-US"/>
+        </w:rPr>
+        <w:t>im</w:t>
+      </w:r>
+      <w:r>
+        <w:rPr>
+          <w:rFonts w:ascii="Arial" w:hAnsi="Arial" w:cs="Arial"/>
+          <w:lang w:val="en-US"/>
+        </w:rPr>
+        <w:t xml:space="preserve"> </w:t>
+      </w:r>
+      <w:r>
+        <w:rPr>
+          <w:rFonts w:ascii="Arial" w:hAnsi="Arial" w:cs="Arial"/>
+          <w:lang w:val="en-US"/>
+        </w:rPr>
+        <w:t xml:space="preserve">of this study was to investigate if </w:t>
+      </w:r>
+      <w:r>
+        <w:rPr>
+          <w:rFonts w:ascii="Arial" w:hAnsi="Arial" w:cs="Arial"/>
+          <w:lang w:val="en-US"/>
+        </w:rPr>
+        <w:t>it is possible to</w:t>
+      </w:r>
+      <w:r>
+        <w:rPr>
+          <w:rFonts w:ascii="Arial" w:hAnsi="Arial" w:cs="Arial"/>
+          <w:lang w:val="en-US"/>
+        </w:rPr>
+        <w:t xml:space="preserve"> </w:t>
+      </w:r>
+      <w:r>
+        <w:rPr>
+          <w:rFonts w:ascii="Arial" w:hAnsi="Arial" w:cs="Arial"/>
+          <w:lang w:val="en-US"/>
+        </w:rPr>
+        <w:t>measure</w:t>
+      </w:r>
+      <w:r>
+        <w:rPr>
+          <w:rFonts w:ascii="Arial" w:hAnsi="Arial" w:cs="Arial"/>
+          <w:lang w:val="en-US"/>
+        </w:rPr>
+        <w:t xml:space="preserve"> changes in</w:t>
+      </w:r>
+      <w:r>
+        <w:rPr>
+          <w:rFonts w:ascii="Arial" w:hAnsi="Arial" w:cs="Arial"/>
+          <w:lang w:val="en-US"/>
+        </w:rPr>
+        <w:t xml:space="preserve"> </w:t>
       </w:r>
       <w:proofErr w:type="spellStart"/>
       <w:r>
@@ -574,7 +689,21 @@
           <w:rFonts w:ascii="Arial" w:hAnsi="Arial" w:cs="Arial"/>
           <w:lang w:val="en-US"/>
         </w:rPr>
-        <w:t>of the blood supply.</w:t>
+        <w:t>of blood supply</w:t>
+      </w:r>
+      <w:r>
+        <w:rPr>
+          <w:rFonts w:ascii="Arial" w:hAnsi="Arial" w:cs="Arial"/>
+          <w:lang w:val="en-US"/>
+        </w:rPr>
+        <w:t xml:space="preserve"> by using thermal imaging</w:t>
+      </w:r>
+      <w:r>
+        <w:rPr>
+          <w:rFonts w:ascii="Arial" w:hAnsi="Arial" w:cs="Arial"/>
+          <w:lang w:val="en-US"/>
+        </w:rPr>
+        <w:t>.</w:t>
       </w:r>
     </w:p>
     <w:p>
@@ -640,7 +769,23 @@
           <w:rFonts w:ascii="Arial" w:hAnsi="Arial" w:cs="Arial"/>
           <w:lang w:val="en-US"/>
         </w:rPr>
-        <w:t xml:space="preserve">[2] </w:t>
+        <w:t>[2</w:t>
+      </w:r>
+      <w:proofErr w:type="gramStart"/>
+      <w:r>
+        <w:rPr>
+          <w:rFonts w:ascii="Arial" w:hAnsi="Arial" w:cs="Arial"/>
+          <w:lang w:val="en-US"/>
+        </w:rPr>
+        <w:t>,3</w:t>
+      </w:r>
+      <w:proofErr w:type="gramEnd"/>
+      <w:r>
+        <w:rPr>
+          <w:rFonts w:ascii="Arial" w:hAnsi="Arial" w:cs="Arial"/>
+          <w:lang w:val="en-US"/>
+        </w:rPr>
+        <w:t xml:space="preserve">] </w:t>
       </w:r>
       <w:r>
         <w:rPr>
@@ -705,7 +850,21 @@
           <w:rFonts w:ascii="Arial" w:hAnsi="Arial" w:cs="Arial"/>
           <w:lang w:val="en-US"/>
         </w:rPr>
-        <w:t>of the blood supply</w:t>
+        <w:t xml:space="preserve">of </w:t>
+      </w:r>
+      <w:r>
+        <w:rPr>
+          <w:rFonts w:ascii="Arial" w:hAnsi="Arial" w:cs="Arial"/>
+          <w:lang w:val="en-US"/>
+        </w:rPr>
+        <w:t xml:space="preserve">hand’s </w:t>
+      </w:r>
+      <w:r>
+        <w:rPr>
+          <w:rFonts w:ascii="Arial" w:hAnsi="Arial" w:cs="Arial"/>
+          <w:lang w:val="en-US"/>
+        </w:rPr>
+        <w:t>blood supply</w:t>
       </w:r>
       <w:r>
         <w:rPr>
@@ -740,6 +899,13 @@
           <w:rFonts w:ascii="Arial" w:hAnsi="Arial" w:cs="Arial"/>
           <w:lang w:val="en-US"/>
         </w:rPr>
+        <w:t xml:space="preserve">(ROI) </w:t>
+      </w:r>
+      <w:r>
+        <w:rPr>
+          <w:rFonts w:ascii="Arial" w:hAnsi="Arial" w:cs="Arial"/>
+          <w:lang w:val="en-US"/>
+        </w:rPr>
         <w:t>are determined. After drift corrections of the thermal data continuo</w:t>
       </w:r>
       <w:r>
@@ -747,11 +913,68 @@
           <w:rFonts w:ascii="Arial" w:hAnsi="Arial" w:cs="Arial"/>
           <w:lang w:val="en-US"/>
         </w:rPr>
-        <w:t>us wavelet transform is applied and the measurements within the subjects are compared.</w:t>
+        <w:t>us wavelet transform is applied</w:t>
+      </w:r>
+      <w:r>
+        <w:rPr>
+          <w:rFonts w:ascii="Arial" w:hAnsi="Arial" w:cs="Arial"/>
+          <w:lang w:val="en-US"/>
+        </w:rPr>
+        <w:t>.</w:t>
+      </w:r>
+      <w:r>
+        <w:rPr>
+          <w:rFonts w:ascii="Arial" w:hAnsi="Arial" w:cs="Arial"/>
+          <w:lang w:val="en-US"/>
+        </w:rPr>
+        <w:t xml:space="preserve"> </w:t>
+      </w:r>
+      <w:r>
+        <w:rPr>
+          <w:rFonts w:ascii="Arial" w:hAnsi="Arial" w:cs="Arial"/>
+          <w:lang w:val="en-US"/>
+        </w:rPr>
+        <w:t xml:space="preserve">Five ROI </w:t>
+      </w:r>
+      <w:r>
+        <w:rPr>
+          <w:rFonts w:ascii="Arial" w:hAnsi="Arial" w:cs="Arial"/>
+          <w:lang w:val="en-US"/>
+        </w:rPr>
+        <w:t>are</w:t>
+      </w:r>
+      <w:r>
+        <w:rPr>
+          <w:rFonts w:ascii="Arial" w:hAnsi="Arial" w:cs="Arial"/>
+          <w:lang w:val="en-US"/>
+        </w:rPr>
+        <w:t xml:space="preserve"> chosen to compare both conditions</w:t>
+      </w:r>
+      <w:r>
+        <w:rPr>
+          <w:rFonts w:ascii="Arial" w:hAnsi="Arial" w:cs="Arial"/>
+          <w:lang w:val="en-US"/>
+        </w:rPr>
+        <w:t xml:space="preserve"> </w:t>
+      </w:r>
+      <w:r>
+        <w:rPr>
+          <w:rFonts w:ascii="Arial" w:hAnsi="Arial" w:cs="Arial"/>
+          <w:lang w:val="en-US"/>
+        </w:rPr>
+        <w:t>quantitatively within three frequency bands and qualitatively by visualization of paired t-test’s t-values</w:t>
+      </w:r>
+      <w:r>
+        <w:rPr>
+          <w:rFonts w:ascii="Arial" w:hAnsi="Arial" w:cs="Arial"/>
+          <w:lang w:val="en-US"/>
+        </w:rPr>
+        <w:t>.</w:t>
       </w:r>
     </w:p>
     <w:p>
       <w:pPr>
+        <w:jc w:val="both"/>
         <w:rPr>
           <w:rFonts w:ascii="Arial" w:hAnsi="Arial" w:cs="Arial"/>
           <w:lang w:val="en-US"/>
@@ -777,7 +1000,79 @@
           <w:rFonts w:ascii="Arial" w:hAnsi="Arial" w:cs="Arial"/>
           <w:lang w:val="en-US"/>
         </w:rPr>
-        <w:t>The setup was shit</w:t>
+        <w:t>The comparison</w:t>
+      </w:r>
+      <w:r>
+        <w:rPr>
+          <w:rFonts w:ascii="Arial" w:hAnsi="Arial" w:cs="Arial"/>
+          <w:lang w:val="en-US"/>
+        </w:rPr>
+        <w:t xml:space="preserve"> </w:t>
+      </w:r>
+      <w:r>
+        <w:rPr>
+          <w:rFonts w:ascii="Arial" w:hAnsi="Arial" w:cs="Arial"/>
+          <w:lang w:val="en-US"/>
+        </w:rPr>
+        <w:t>within</w:t>
+      </w:r>
+      <w:r>
+        <w:rPr>
+          <w:rFonts w:ascii="Arial" w:hAnsi="Arial" w:cs="Arial"/>
+          <w:lang w:val="en-US"/>
+        </w:rPr>
+        <w:t xml:space="preserve"> the frequency bands</w:t>
+      </w:r>
+      <w:r>
+        <w:rPr>
+          <w:rFonts w:ascii="Arial" w:hAnsi="Arial" w:cs="Arial"/>
+          <w:lang w:val="en-US"/>
+        </w:rPr>
+        <w:t xml:space="preserve"> shows</w:t>
+      </w:r>
+      <w:r>
+        <w:rPr>
+          <w:rFonts w:ascii="Arial" w:hAnsi="Arial" w:cs="Arial"/>
+          <w:lang w:val="en-US"/>
+        </w:rPr>
+        <w:t xml:space="preserve"> no significant difference between the means over time.</w:t>
+      </w:r>
+      <w:r>
+        <w:rPr>
+          <w:rFonts w:ascii="Arial" w:hAnsi="Arial" w:cs="Arial"/>
+          <w:lang w:val="en-US"/>
+        </w:rPr>
+        <w:t xml:space="preserve"> The means of the frequency bands in both conditions resemble one another in each ROI of each subject. Likewise qualitatively comparison by mapping of t-values shows</w:t>
+      </w:r>
+      <w:r>
+        <w:rPr>
+          <w:rFonts w:ascii="Arial" w:hAnsi="Arial" w:cs="Arial"/>
+          <w:lang w:val="en-US"/>
+        </w:rPr>
+        <w:t xml:space="preserve"> no clear significance with regard to </w:t>
+      </w:r>
+      <w:proofErr w:type="spellStart"/>
+      <w:r>
+        <w:rPr>
+          <w:rFonts w:ascii="Arial" w:hAnsi="Arial" w:cs="Arial"/>
+          <w:lang w:val="en-US"/>
+        </w:rPr>
+        <w:t>vasomotric</w:t>
+      </w:r>
+      <w:proofErr w:type="spellEnd"/>
+      <w:r>
+        <w:rPr>
+          <w:rFonts w:ascii="Arial" w:hAnsi="Arial" w:cs="Arial"/>
+          <w:lang w:val="en-US"/>
+        </w:rPr>
+        <w:t xml:space="preserve"> activity</w:t>
+      </w:r>
+      <w:r>
+        <w:rPr>
+          <w:rFonts w:ascii="Arial" w:hAnsi="Arial" w:cs="Arial"/>
+          <w:lang w:val="en-US"/>
+        </w:rPr>
+        <w:t>.</w:t>
       </w:r>
     </w:p>
     <w:p>
@@ -807,7 +1102,86 @@
           <w:rFonts w:ascii="Arial" w:hAnsi="Arial" w:cs="Arial"/>
           <w:lang w:val="en-US"/>
         </w:rPr>
-        <w:t>Set up could be better</w:t>
+        <w:t>It</w:t>
+      </w:r>
+      <w:r>
+        <w:rPr>
+          <w:rFonts w:ascii="Arial" w:hAnsi="Arial" w:cs="Arial"/>
+          <w:lang w:val="en-US"/>
+        </w:rPr>
+        <w:t xml:space="preserve"> can </w:t>
+      </w:r>
+      <w:r>
+        <w:rPr>
+          <w:rFonts w:ascii="Arial" w:hAnsi="Arial" w:cs="Arial"/>
+          <w:lang w:val="en-US"/>
+        </w:rPr>
+        <w:t xml:space="preserve">be </w:t>
+      </w:r>
+      <w:r>
+        <w:rPr>
+          <w:rFonts w:ascii="Arial" w:hAnsi="Arial" w:cs="Arial"/>
+          <w:lang w:val="en-US"/>
+        </w:rPr>
+        <w:t>invoke</w:t>
+      </w:r>
+      <w:r>
+        <w:rPr>
+          <w:rFonts w:ascii="Arial" w:hAnsi="Arial" w:cs="Arial"/>
+          <w:lang w:val="en-US"/>
+        </w:rPr>
+        <w:t>d</w:t>
+      </w:r>
+      <w:r>
+        <w:rPr>
+          <w:rFonts w:ascii="Arial" w:hAnsi="Arial" w:cs="Arial"/>
+          <w:lang w:val="en-US"/>
+        </w:rPr>
+        <w:t xml:space="preserve"> the</w:t>
+      </w:r>
+      <w:r>
+        <w:rPr>
+          <w:rFonts w:ascii="Arial" w:hAnsi="Arial" w:cs="Arial"/>
+          <w:lang w:val="en-US"/>
+        </w:rPr>
+        <w:t xml:space="preserve"> impossibility</w:t>
+      </w:r>
+      <w:r>
+        <w:rPr>
+          <w:rFonts w:ascii="Arial" w:hAnsi="Arial" w:cs="Arial"/>
+          <w:lang w:val="en-US"/>
+        </w:rPr>
+        <w:t xml:space="preserve"> of measuring </w:t>
+      </w:r>
+      <w:proofErr w:type="spellStart"/>
+      <w:r>
+        <w:rPr>
+          <w:rFonts w:ascii="Arial" w:hAnsi="Arial" w:cs="Arial"/>
+          <w:lang w:val="en-US"/>
+        </w:rPr>
+        <w:t>vasomotric</w:t>
+      </w:r>
+      <w:proofErr w:type="spellEnd"/>
+      <w:r>
+        <w:rPr>
+          <w:rFonts w:ascii="Arial" w:hAnsi="Arial" w:cs="Arial"/>
+          <w:lang w:val="en-US"/>
+        </w:rPr>
+        <w:t xml:space="preserve"> activity is due to the </w:t>
+      </w:r>
+      <w:r>
+        <w:rPr>
+          <w:rFonts w:ascii="Arial" w:hAnsi="Arial" w:cs="Arial"/>
+          <w:lang w:val="en-US"/>
+        </w:rPr>
+        <w:t>slight amount of subjects. However the larger impairment of the</w:t>
+      </w:r>
+      <w:r>
+        <w:rPr>
+          <w:rFonts w:ascii="Arial" w:hAnsi="Arial" w:cs="Arial"/>
+          <w:lang w:val="en-US"/>
+        </w:rPr>
+        <w:t xml:space="preserve"> finding is on account of the limitations of the setup and resulting limitation of data. Wherefore the planned larger number of subjects would not give a better result.</w:t>
       </w:r>
     </w:p>
     <w:p>
@@ -926,16 +1300,7 @@
           <w:rFonts w:ascii="Arial" w:hAnsi="Arial" w:cs="Arial"/>
           <w:lang w:val="en-US"/>
         </w:rPr>
-        <w:t>Determination of the amplitude and phase relationships between oscillations in skin temp</w:t>
-      </w:r>
-      <w:bookmarkStart w:id="0" w:name="_GoBack"/>
-      <w:bookmarkEnd w:id="0"/>
-      <w:r>
-        <w:rPr>
-          <w:rFonts w:ascii="Arial" w:hAnsi="Arial" w:cs="Arial"/>
-          <w:lang w:val="en-US"/>
-        </w:rPr>
-        <w:t xml:space="preserve">erature and </w:t>
+        <w:t xml:space="preserve">Determination of the amplitude and phase relationships between oscillations in skin temperature and </w:t>
       </w:r>
       <w:proofErr w:type="spellStart"/>
       <w:r>
@@ -991,6 +1356,7 @@
     </w:p>
     <w:p>
       <w:pPr>
+        <w:spacing w:after="0"/>
         <w:rPr>
           <w:rFonts w:ascii="Arial" w:hAnsi="Arial" w:cs="Arial"/>
           <w:lang w:val="en-US"/>
@@ -1002,6 +1368,115 @@
           <w:lang w:val="en-US"/>
         </w:rPr>
         <w:t xml:space="preserve">[2] </w:t>
+      </w:r>
+      <w:proofErr w:type="spellStart"/>
+      <w:r>
+        <w:rPr>
+          <w:rFonts w:ascii="Arial" w:hAnsi="Arial" w:cs="Arial"/>
+          <w:lang w:val="en-US"/>
+        </w:rPr>
+        <w:t>Sagaidachnyi</w:t>
+      </w:r>
+      <w:proofErr w:type="spellEnd"/>
+      <w:r>
+        <w:rPr>
+          <w:rFonts w:ascii="Arial" w:hAnsi="Arial" w:cs="Arial"/>
+          <w:lang w:val="en-US"/>
+        </w:rPr>
+        <w:t xml:space="preserve"> AA, </w:t>
+      </w:r>
+      <w:proofErr w:type="spellStart"/>
+      <w:r>
+        <w:rPr>
+          <w:rFonts w:ascii="Arial" w:hAnsi="Arial" w:cs="Arial"/>
+          <w:lang w:val="en-US"/>
+        </w:rPr>
+        <w:t>Fomin</w:t>
+      </w:r>
+      <w:proofErr w:type="spellEnd"/>
+      <w:r>
+        <w:rPr>
+          <w:rFonts w:ascii="Arial" w:hAnsi="Arial" w:cs="Arial"/>
+          <w:lang w:val="en-US"/>
+        </w:rPr>
+        <w:t xml:space="preserve"> AV, </w:t>
+      </w:r>
+      <w:proofErr w:type="spellStart"/>
+      <w:r>
+        <w:rPr>
+          <w:rFonts w:ascii="Arial" w:hAnsi="Arial" w:cs="Arial"/>
+          <w:lang w:val="en-US"/>
+        </w:rPr>
+        <w:t>Usanov</w:t>
+      </w:r>
+      <w:proofErr w:type="spellEnd"/>
+      <w:r>
+        <w:rPr>
+          <w:rFonts w:ascii="Arial" w:hAnsi="Arial" w:cs="Arial"/>
+          <w:lang w:val="en-US"/>
+        </w:rPr>
+        <w:t xml:space="preserve"> DA, </w:t>
+      </w:r>
+      <w:proofErr w:type="spellStart"/>
+      <w:r>
+        <w:rPr>
+          <w:rFonts w:ascii="Arial" w:hAnsi="Arial" w:cs="Arial"/>
+          <w:lang w:val="en-US"/>
+        </w:rPr>
+        <w:t>Skripal</w:t>
+      </w:r>
+      <w:proofErr w:type="spellEnd"/>
+      <w:r>
+        <w:rPr>
+          <w:rFonts w:ascii="Arial" w:hAnsi="Arial" w:cs="Arial"/>
+          <w:lang w:val="en-US"/>
+        </w:rPr>
+        <w:t xml:space="preserve"> AV. Thermography-based blood flow imaging in human skin </w:t>
+      </w:r>
+      <w:proofErr w:type="spellStart"/>
+      <w:r>
+        <w:rPr>
+          <w:rFonts w:ascii="Arial" w:hAnsi="Arial" w:cs="Arial"/>
+          <w:lang w:val="en-US"/>
+        </w:rPr>
+        <w:t>oft he</w:t>
+      </w:r>
+      <w:proofErr w:type="spellEnd"/>
+      <w:r>
+        <w:rPr>
+          <w:rFonts w:ascii="Arial" w:hAnsi="Arial" w:cs="Arial"/>
+          <w:lang w:val="en-US"/>
+        </w:rPr>
+        <w:t xml:space="preserve"> hands and feet: a spectral filtering approach. </w:t>
+      </w:r>
+      <w:r>
+        <w:rPr>
+          <w:rFonts w:ascii="Arial" w:hAnsi="Arial" w:cs="Arial"/>
+          <w:lang w:val="en-US"/>
+        </w:rPr>
+        <w:t>IOP Publishing: Physiol. Meas. 2017; 38: 272-288.</w:t>
+      </w:r>
+    </w:p>
+    <w:p>
+      <w:pPr>
+        <w:rPr>
+          <w:rFonts w:ascii="Arial" w:hAnsi="Arial" w:cs="Arial"/>
+          <w:lang w:val="en-US"/>
+        </w:rPr>
+      </w:pPr>
+      <w:r>
+        <w:rPr>
+          <w:rFonts w:ascii="Arial" w:hAnsi="Arial" w:cs="Arial"/>
+          <w:lang w:val="en-US"/>
+        </w:rPr>
+        <w:t>[3</w:t>
+      </w:r>
+      <w:r>
+        <w:rPr>
+          <w:rFonts w:ascii="Arial" w:hAnsi="Arial" w:cs="Arial"/>
+          <w:lang w:val="en-US"/>
+        </w:rPr>
+        <w:t xml:space="preserve">] </w:t>
       </w:r>
       <w:r>
         <w:rPr>

</xml_diff>

<commit_message>
new reference. now 403 words
</commit_message>
<xml_diff>
--- a/AbstractSemcon.docx
+++ b/AbstractSemcon.docx
@@ -5,7 +5,6 @@
     <w:p>
       <w:pPr>
         <w:spacing w:after="0"/>
-        <w:jc w:val="center"/>
         <w:rPr>
           <w:rFonts w:ascii="Arial" w:hAnsi="Arial" w:cs="Arial"/>
           <w:b/>
@@ -603,8 +602,6 @@
         </w:rPr>
         <w:t>. A</w:t>
       </w:r>
-      <w:bookmarkStart w:id="0" w:name="_GoBack"/>
-      <w:bookmarkEnd w:id="0"/>
       <w:r>
         <w:rPr>
           <w:rFonts w:ascii="Arial" w:hAnsi="Arial" w:cs="Arial"/>
@@ -1217,13 +1214,20 @@
         </w:rPr>
         <w:t xml:space="preserve">[1] </w:t>
       </w:r>
+      <w:r>
+        <w:rPr>
+          <w:rFonts w:ascii="Arial" w:hAnsi="Arial" w:cs="Arial"/>
+          <w:lang w:val="en-US"/>
+        </w:rPr>
+        <w:t xml:space="preserve">Geyer MJ, Jan YK, </w:t>
+      </w:r>
       <w:proofErr w:type="spellStart"/>
       <w:r>
         <w:rPr>
           <w:rFonts w:ascii="Arial" w:hAnsi="Arial" w:cs="Arial"/>
           <w:lang w:val="en-US"/>
         </w:rPr>
-        <w:t>Sagaidachnyi</w:t>
+        <w:t>Brienza</w:t>
       </w:r>
       <w:proofErr w:type="spellEnd"/>
       <w:r>
@@ -1231,14 +1235,7 @@
           <w:rFonts w:ascii="Arial" w:hAnsi="Arial" w:cs="Arial"/>
           <w:lang w:val="en-US"/>
         </w:rPr>
-        <w:t xml:space="preserve"> AA</w:t>
-      </w:r>
-      <w:r>
-        <w:rPr>
-          <w:rFonts w:ascii="Arial" w:hAnsi="Arial" w:cs="Arial"/>
-          <w:lang w:val="en-US"/>
-        </w:rPr>
-        <w:t xml:space="preserve">, </w:t>
+        <w:t xml:space="preserve"> DM, </w:t>
       </w:r>
       <w:proofErr w:type="spellStart"/>
       <w:r>
@@ -1246,7 +1243,7 @@
           <w:rFonts w:ascii="Arial" w:hAnsi="Arial" w:cs="Arial"/>
           <w:lang w:val="en-US"/>
         </w:rPr>
-        <w:t>Skripal</w:t>
+        <w:t>Boninger</w:t>
       </w:r>
       <w:proofErr w:type="spellEnd"/>
       <w:r>
@@ -1254,83 +1251,44 @@
           <w:rFonts w:ascii="Arial" w:hAnsi="Arial" w:cs="Arial"/>
           <w:lang w:val="en-US"/>
         </w:rPr>
-        <w:t xml:space="preserve"> AV</w:t>
-      </w:r>
-      <w:r>
-        <w:rPr>
-          <w:rFonts w:ascii="Arial" w:hAnsi="Arial" w:cs="Arial"/>
-          <w:lang w:val="en-US"/>
-        </w:rPr>
-        <w:t xml:space="preserve">, </w:t>
-      </w:r>
-      <w:proofErr w:type="spellStart"/>
-      <w:r>
-        <w:rPr>
-          <w:rFonts w:ascii="Arial" w:hAnsi="Arial" w:cs="Arial"/>
-          <w:lang w:val="en-US"/>
-        </w:rPr>
-        <w:t>Formin</w:t>
-      </w:r>
-      <w:proofErr w:type="spellEnd"/>
-      <w:r>
-        <w:rPr>
-          <w:rFonts w:ascii="Arial" w:hAnsi="Arial" w:cs="Arial"/>
-          <w:lang w:val="en-US"/>
-        </w:rPr>
-        <w:t xml:space="preserve"> AV, </w:t>
-      </w:r>
-      <w:proofErr w:type="spellStart"/>
-      <w:r>
-        <w:rPr>
-          <w:rFonts w:ascii="Arial" w:hAnsi="Arial" w:cs="Arial"/>
-          <w:lang w:val="en-US"/>
-        </w:rPr>
-        <w:t>Usanov</w:t>
-      </w:r>
-      <w:proofErr w:type="spellEnd"/>
-      <w:r>
-        <w:rPr>
-          <w:rFonts w:ascii="Arial" w:hAnsi="Arial" w:cs="Arial"/>
-          <w:lang w:val="en-US"/>
-        </w:rPr>
-        <w:t xml:space="preserve"> DA. </w:t>
-      </w:r>
-      <w:r>
-        <w:rPr>
-          <w:rFonts w:ascii="Arial" w:hAnsi="Arial" w:cs="Arial"/>
-          <w:lang w:val="en-US"/>
-        </w:rPr>
-        <w:t xml:space="preserve">Determination of the amplitude and phase relationships between oscillations in skin temperature and </w:t>
-      </w:r>
-      <w:proofErr w:type="spellStart"/>
-      <w:r>
-        <w:rPr>
-          <w:rFonts w:ascii="Arial" w:hAnsi="Arial" w:cs="Arial"/>
-          <w:lang w:val="en-US"/>
-        </w:rPr>
-        <w:t>photoplethysmography</w:t>
-      </w:r>
-      <w:proofErr w:type="spellEnd"/>
-      <w:r>
-        <w:rPr>
-          <w:rFonts w:ascii="Arial" w:hAnsi="Arial" w:cs="Arial"/>
-          <w:lang w:val="en-US"/>
-        </w:rPr>
-        <w:t>-measured blood flow in fingertips</w:t>
-      </w:r>
-      <w:r>
-        <w:rPr>
-          <w:rFonts w:ascii="Arial" w:hAnsi="Arial" w:cs="Arial"/>
-          <w:lang w:val="en-US"/>
-        </w:rPr>
-        <w:t>. IOP</w:t>
-      </w:r>
-      <w:r>
-        <w:rPr>
-          <w:rFonts w:ascii="Arial" w:hAnsi="Arial" w:cs="Arial"/>
-          <w:lang w:val="en-US"/>
-        </w:rPr>
-        <w:t xml:space="preserve"> Publishing: Physiol. Meas. 2014; 35</w:t>
+        <w:t xml:space="preserve"> ML</w:t>
+      </w:r>
+      <w:r>
+        <w:rPr>
+          <w:rFonts w:ascii="Arial" w:hAnsi="Arial" w:cs="Arial"/>
+          <w:lang w:val="en-US"/>
+        </w:rPr>
+        <w:t xml:space="preserve">. </w:t>
+      </w:r>
+      <w:r>
+        <w:rPr>
+          <w:rFonts w:ascii="Arial" w:hAnsi="Arial" w:cs="Arial"/>
+          <w:lang w:val="en-US"/>
+        </w:rPr>
+        <w:t>Using wavelet analysis to characterize the thermoregulatory mechanisms of sacral skin blood flow</w:t>
+      </w:r>
+      <w:r>
+        <w:rPr>
+          <w:rFonts w:ascii="Arial" w:hAnsi="Arial" w:cs="Arial"/>
+          <w:lang w:val="en-US"/>
+        </w:rPr>
+        <w:t xml:space="preserve">. </w:t>
+      </w:r>
+      <w:r>
+        <w:rPr>
+          <w:rFonts w:ascii="Arial" w:hAnsi="Arial" w:cs="Arial"/>
+          <w:lang w:val="en-US"/>
+        </w:rPr>
+        <w:t>Journal of Rehabilitation Research &amp; Development</w:t>
+      </w:r>
+      <w:bookmarkStart w:id="0" w:name="_GoBack"/>
+      <w:bookmarkEnd w:id="0"/>
+      <w:r>
+        <w:rPr>
+          <w:rFonts w:ascii="Arial" w:hAnsi="Arial" w:cs="Arial"/>
+          <w:lang w:val="en-US"/>
+        </w:rPr>
+        <w:t>. 2004; 41, 6A</w:t>
       </w:r>
       <w:r>
         <w:rPr>
@@ -1344,7 +1302,28 @@
           <w:rFonts w:ascii="Arial" w:hAnsi="Arial" w:cs="Arial"/>
           <w:lang w:val="en-US"/>
         </w:rPr>
-        <w:t xml:space="preserve"> 153-166</w:t>
+        <w:t xml:space="preserve"> </w:t>
+      </w:r>
+      <w:r>
+        <w:rPr>
+          <w:rFonts w:ascii="Arial" w:hAnsi="Arial" w:cs="Arial"/>
+          <w:lang w:val="en-US"/>
+        </w:rPr>
+        <w:t>797</w:t>
+      </w:r>
+      <w:r>
+        <w:rPr>
+          <w:rFonts w:ascii="Arial" w:hAnsi="Arial" w:cs="Arial"/>
+          <w:lang w:val="en-US"/>
+        </w:rPr>
+        <w:t>-</w:t>
+      </w:r>
+      <w:r>
+        <w:rPr>
+          <w:rFonts w:ascii="Arial" w:hAnsi="Arial" w:cs="Arial"/>
+          <w:lang w:val="en-US"/>
+        </w:rPr>
+        <w:t>806</w:t>
       </w:r>
       <w:r>
         <w:rPr>

</xml_diff>